<commit_message>
Word save docx as pdf
</commit_message>
<xml_diff>
--- a/Flight Test Brevity (2016 08 04).docx
+++ b/Flight Test Brevity (2016 08 04).docx
@@ -133,7 +133,7 @@
           <w:noProof/>
           <w:sz w:val="66"/>
         </w:rPr>
-        <w:t>04 Aug 2016</w:t>
+        <w:t>29 Jan 2023</w:t>
       </w:r>
       <w:r>
         <w:rPr>
@@ -170,6 +170,7 @@
         </w:tabs>
       </w:pPr>
       <w:r>
+        <w:lastRenderedPageBreak/>
         <w:t>CONTENTS</w:t>
       </w:r>
     </w:p>
@@ -2316,6 +2317,7 @@
           <w:sz w:val="22"/>
           <w:szCs w:val="22"/>
         </w:rPr>
+        <w:lastRenderedPageBreak/>
         <w:t xml:space="preserve">Table </w:t>
       </w:r>
       <w:r>
@@ -2988,6 +2990,7 @@
         <w:rPr>
           <w:b/>
         </w:rPr>
+        <w:lastRenderedPageBreak/>
         <w:t>Principle 2</w:t>
       </w:r>
       <w:r>
@@ -3834,6 +3837,7 @@
         </w:tabs>
       </w:pPr>
       <w:r>
+        <w:lastRenderedPageBreak/>
         <w:t xml:space="preserve">Brevity is NOT the most important part of a comm plan, however! </w:t>
       </w:r>
       <w:proofErr w:type="gramStart"/>
@@ -4636,6 +4640,7 @@
         <w:ind w:left="1440"/>
       </w:pPr>
       <w:r>
+        <w:lastRenderedPageBreak/>
         <w:t>or</w:t>
       </w:r>
     </w:p>
@@ -5500,6 +5505,7 @@
               </w:tabs>
             </w:pPr>
             <w:r>
+              <w:lastRenderedPageBreak/>
               <w:t>PADLOCKED</w:t>
             </w:r>
           </w:p>
@@ -7015,11 +7021,12 @@
         <w:rPr>
           <w:noProof/>
         </w:rPr>
+        <w:lastRenderedPageBreak/>
         <w:drawing>
-          <wp:inline distT="0" distB="0" distL="0" distR="0" wp14:anchorId="29FDAEB9" wp14:editId="29FDAEBA">
+          <wp:inline distT="0" distB="0" distL="0" distR="0" wp14:anchorId="29FDAEB9" wp14:editId="4C9E5FEF">
             <wp:extent cx="5943600" cy="4065575"/>
             <wp:effectExtent l="0" t="0" r="0" b="0"/>
-            <wp:docPr id="44" name="Picture 44"/>
+            <wp:docPr id="44" name="Picture 44" descr="Aspect angles and relative geometry brevity codes are shown using angular sections&#10;"/>
             <wp:cNvGraphicFramePr>
               <a:graphicFrameLocks xmlns:a="http://schemas.openxmlformats.org/drawingml/2006/main" noChangeAspect="1"/>
             </wp:cNvGraphicFramePr>
@@ -7027,7 +7034,7 @@
               <a:graphicData uri="http://schemas.openxmlformats.org/drawingml/2006/picture">
                 <pic:pic xmlns:pic="http://schemas.openxmlformats.org/drawingml/2006/picture">
                   <pic:nvPicPr>
-                    <pic:cNvPr id="0" name="Picture 3"/>
+                    <pic:cNvPr id="44" name="Picture 44" descr="Aspect angles and relative geometry brevity codes are shown using angular sections&#10;"/>
                     <pic:cNvPicPr>
                       <a:picLocks noChangeAspect="1" noChangeArrowheads="1"/>
                     </pic:cNvPicPr>
@@ -11502,6 +11509,7 @@
               </w:tabs>
             </w:pPr>
             <w:r>
+              <w:lastRenderedPageBreak/>
               <w:t>SNIPER (type, location [range Bearing])</w:t>
             </w:r>
           </w:p>
@@ -12707,6 +12715,7 @@
               </w:tabs>
             </w:pPr>
             <w:r>
+              <w:lastRenderedPageBreak/>
               <w:t>MARK</w:t>
             </w:r>
           </w:p>
@@ -15134,6 +15143,7 @@
               </w:tabs>
             </w:pPr>
             <w:r>
+              <w:lastRenderedPageBreak/>
               <w:t>ROGER</w:t>
             </w:r>
             <w:r>
@@ -17281,6 +17291,7 @@
               </w:tabs>
             </w:pPr>
             <w:r>
+              <w:lastRenderedPageBreak/>
               <w:t>“[Control Room Callsign]</w:t>
             </w:r>
             <w:r>
@@ -17612,6 +17623,7 @@
               </w:tabs>
             </w:pPr>
             <w:r>
+              <w:lastRenderedPageBreak/>
               <w:t>“CONCUR”</w:t>
             </w:r>
           </w:p>
@@ -18031,6 +18043,7 @@
               </w:tabs>
             </w:pPr>
             <w:r>
+              <w:lastRenderedPageBreak/>
               <w:t>“AFFIRM”</w:t>
             </w:r>
           </w:p>
@@ -18660,6 +18673,7 @@
               </w:tabs>
             </w:pPr>
             <w:r>
+              <w:lastRenderedPageBreak/>
               <w:t>“WHEN ABLE”</w:t>
             </w:r>
           </w:p>
@@ -19039,6 +19053,7 @@
               </w:tabs>
             </w:pPr>
             <w:r>
+              <w:lastRenderedPageBreak/>
               <w:t>“…”</w:t>
             </w:r>
           </w:p>
@@ -19330,6 +19345,7 @@
               </w:tabs>
             </w:pPr>
             <w:r>
+              <w:lastRenderedPageBreak/>
               <w:t>“TERMINATE”</w:t>
             </w:r>
           </w:p>
@@ -19621,6 +19637,7 @@
               </w:tabs>
             </w:pPr>
             <w:r>
+              <w:lastRenderedPageBreak/>
               <w:t>“POINT COMPLETE”</w:t>
             </w:r>
           </w:p>
@@ -19948,6 +19965,7 @@
               </w:tabs>
             </w:pPr>
             <w:r>
+              <w:lastRenderedPageBreak/>
               <w:t>“MISSION COMPLETE”</w:t>
             </w:r>
           </w:p>
@@ -20152,9 +20170,6 @@
       <w:tab/>
     </w:r>
     <w:r>
-      <w:rPr>
-        <w:color w:val="7F7F7F" w:themeColor="text1" w:themeTint="80"/>
-      </w:rPr>
       <w:t>Nathan Cook</w:t>
     </w:r>
     <w:r>
@@ -20176,7 +20191,7 @@
       <w:r>
         <w:rPr>
           <w:rStyle w:val="Hyperlink"/>
-          <w:color w:val="7F7F7F" w:themeColor="text1" w:themeTint="80"/>
+          <w:color w:val="auto"/>
           <w:u w:val="none"/>
         </w:rPr>
         <w:t>nathan.cook.7@us.af.mil</w:t>
@@ -20192,16 +20207,7 @@
       </w:rPr>
     </w:pPr>
     <w:r>
-      <w:rPr>
-        <w:color w:val="7F7F7F" w:themeColor="text1" w:themeTint="80"/>
-      </w:rPr>
-      <w:t>(850) 882-</w:t>
-    </w:r>
-    <w:r>
-      <w:rPr>
-        <w:color w:val="7F7F7F" w:themeColor="text1" w:themeTint="80"/>
-      </w:rPr>
-      <w:t>8763</w:t>
+      <w:t>(850) 882-8763</w:t>
     </w:r>
   </w:p>
   <w:p>
@@ -20427,7 +20433,7 @@
         <w:szCs w:val="28"/>
         <w:u w:val="single"/>
       </w:rPr>
-      <w:t>04 Aug 2016</w:t>
+      <w:t>29 Jan 2023</w:t>
     </w:r>
     <w:r>
       <w:rPr>
@@ -20616,7 +20622,7 @@
         <w:szCs w:val="28"/>
         <w:u w:val="single"/>
       </w:rPr>
-      <w:t>04 Aug 2016</w:t>
+      <w:t>29 Jan 2023</w:t>
     </w:r>
     <w:r>
       <w:rPr>
@@ -20843,7 +20849,7 @@
         <w:szCs w:val="28"/>
         <w:u w:val="single"/>
       </w:rPr>
-      <w:t>04 Aug 2016</w:t>
+      <w:t>29 Jan 2023</w:t>
     </w:r>
     <w:r>
       <w:rPr>
@@ -22183,6 +22189,7 @@
     <w:lsdException w:name="HTML Sample" w:semiHidden="1" w:unhideWhenUsed="1"/>
     <w:lsdException w:name="HTML Typewriter" w:semiHidden="1" w:unhideWhenUsed="1"/>
     <w:lsdException w:name="HTML Variable" w:semiHidden="1" w:unhideWhenUsed="1"/>
+    <w:lsdException w:name="Normal Table" w:semiHidden="1" w:unhideWhenUsed="1"/>
     <w:lsdException w:name="annotation subject" w:semiHidden="1" w:unhideWhenUsed="1"/>
     <w:lsdException w:name="No List" w:semiHidden="1" w:unhideWhenUsed="1"/>
     <w:lsdException w:name="Outline List 1" w:semiHidden="1" w:unhideWhenUsed="1"/>
@@ -22225,8 +22232,11 @@
     <w:lsdException w:name="Table Contemporary" w:semiHidden="1" w:unhideWhenUsed="1"/>
     <w:lsdException w:name="Table Elegant" w:semiHidden="1" w:unhideWhenUsed="1"/>
     <w:lsdException w:name="Table Professional" w:semiHidden="1" w:unhideWhenUsed="1"/>
+    <w:lsdException w:name="Table Subtle 1" w:semiHidden="1" w:unhideWhenUsed="1"/>
     <w:lsdException w:name="Table Subtle 2" w:semiHidden="1" w:unhideWhenUsed="1"/>
     <w:lsdException w:name="Table Web 1" w:semiHidden="1" w:unhideWhenUsed="1"/>
+    <w:lsdException w:name="Table Web 2" w:semiHidden="1" w:unhideWhenUsed="1"/>
+    <w:lsdException w:name="Table Web 3" w:semiHidden="1" w:unhideWhenUsed="1"/>
     <w:lsdException w:name="Balloon Text" w:semiHidden="1" w:unhideWhenUsed="1"/>
     <w:lsdException w:name="Table Grid" w:uiPriority="59"/>
     <w:lsdException w:name="Table Theme" w:semiHidden="1" w:unhideWhenUsed="1"/>

</xml_diff>